<commit_message>
Updated Journal with the notes from the latest scrum meeting.
</commit_message>
<xml_diff>
--- a/Scrums/journal.docx
+++ b/Scrums/journal.docx
@@ -66,19 +66,16 @@
     </w:p>
     <w:p>
       <w:r>
-        <w:t>Zach is to complete:</w:t>
+        <w:t>Zac</w:t>
+      </w:r>
+      <w:r>
+        <w:t xml:space="preserve"> is to complete:</w:t>
       </w:r>
     </w:p>
     <w:p>
       <w:r>
         <w:tab/>
-        <w:t xml:space="preserve">Module </w:t>
-      </w:r>
-      <w:r>
-        <w:t xml:space="preserve">Decomposition </w:t>
-      </w:r>
-      <w:r>
-        <w:t>Diagram</w:t>
+        <w:t>Module Decomposition Diagram</w:t>
       </w:r>
     </w:p>
     <w:p>
@@ -286,7 +283,10 @@
     </w:p>
     <w:p>
       <w:r>
-        <w:t>Zach has finished the Module Decomposition Diagram</w:t>
+        <w:t>Zac</w:t>
+      </w:r>
+      <w:r>
+        <w:t xml:space="preserve"> has finished the Module Decomposition Diagram</w:t>
       </w:r>
     </w:p>
     <w:p/>
@@ -338,18 +338,8 @@
           <w:i/>
           <w:u w:val="single"/>
         </w:rPr>
-        <w:t xml:space="preserve">1:35pm to 2:25pm and 4:25pm </w:t>
-      </w:r>
-      <w:proofErr w:type="gramStart"/>
-      <w:r>
-        <w:rPr>
-          <w:b/>
-          <w:i/>
-          <w:u w:val="single"/>
-        </w:rPr>
-        <w:t>to ??</w:t>
-      </w:r>
-      <w:proofErr w:type="gramEnd"/>
+        <w:t>1:35pm to 2:25pm and 4:25pm to ??</w:t>
+      </w:r>
     </w:p>
     <w:p>
       <w:pPr>
@@ -368,15 +358,7 @@
     <w:p>
       <w:r>
         <w:tab/>
-        <w:t xml:space="preserve">-Dale created </w:t>
-      </w:r>
-      <w:proofErr w:type="spellStart"/>
-      <w:r>
-        <w:t>BrahmaAppDaleZach</w:t>
-      </w:r>
-      <w:proofErr w:type="spellEnd"/>
-      <w:r>
-        <w:t xml:space="preserve"> Repo</w:t>
+        <w:t>-Dale created BrahmaAppDaleZach Repo</w:t>
       </w:r>
     </w:p>
     <w:p>
@@ -386,14 +368,117 @@
     </w:p>
     <w:p>
       <w:r>
-        <w:t>Started to adjust the code to match our sugges</w:t>
+        <w:t>Started to adjust the code to match our suggested architecture</w:t>
+      </w:r>
+    </w:p>
+    <w:p/>
+    <w:p>
+      <w:pPr>
+        <w:rPr>
+          <w:b/>
+          <w:i/>
+          <w:u w:val="single"/>
+        </w:rPr>
+      </w:pPr>
+      <w:r>
+        <w:rPr>
+          <w:b/>
+          <w:i/>
+          <w:u w:val="single"/>
+        </w:rPr>
+        <w:t>September 23</w:t>
+      </w:r>
+      <w:r>
+        <w:rPr>
+          <w:b/>
+          <w:i/>
+          <w:u w:val="single"/>
+          <w:vertAlign w:val="superscript"/>
+        </w:rPr>
+        <w:t>rd</w:t>
+      </w:r>
+    </w:p>
+    <w:p>
+      <w:pPr>
+        <w:rPr>
+          <w:b/>
+          <w:i/>
+          <w:u w:val="single"/>
+        </w:rPr>
+      </w:pPr>
+      <w:r>
+        <w:rPr>
+          <w:b/>
+          <w:i/>
+          <w:u w:val="single"/>
+        </w:rPr>
+        <w:t>7</w:t>
+      </w:r>
+      <w:r>
+        <w:rPr>
+          <w:b/>
+          <w:i/>
+          <w:u w:val="single"/>
+        </w:rPr>
+        <w:t>:3</w:t>
+      </w:r>
+      <w:r>
+        <w:rPr>
+          <w:b/>
+          <w:i/>
+          <w:u w:val="single"/>
+        </w:rPr>
+        <w:t>0</w:t>
+      </w:r>
+      <w:r>
+        <w:rPr>
+          <w:b/>
+          <w:i/>
+          <w:u w:val="single"/>
+        </w:rPr>
+        <w:t xml:space="preserve">pm to </w:t>
+      </w:r>
+      <w:r>
+        <w:rPr>
+          <w:b/>
+          <w:i/>
+          <w:u w:val="single"/>
+        </w:rPr>
+        <w:t>7:35pm</w:t>
+      </w:r>
+    </w:p>
+    <w:p>
+      <w:pPr>
+        <w:rPr>
+          <w:b/>
+          <w:i/>
+          <w:u w:val="single"/>
+        </w:rPr>
+      </w:pPr>
+    </w:p>
+    <w:p>
+      <w:r>
+        <w:t>Talked about what we turned in and what we still needed to get done.</w:t>
+      </w:r>
+    </w:p>
+    <w:p>
+      <w:r>
+        <w:t>No one was stuck on anything.</w:t>
+      </w:r>
+    </w:p>
+    <w:p>
+      <w:r>
+        <w:t>Dale is going to finish the diagrams left from the last sprint.</w:t>
       </w:r>
       <w:bookmarkStart w:id="0" w:name="_GoBack"/>
       <w:bookmarkEnd w:id="0"/>
-      <w:r>
-        <w:t>ted architecture</w:t>
-      </w:r>
-    </w:p>
+    </w:p>
+    <w:p>
+      <w:r>
+        <w:t>Zac is going to start work on the extensions for the new sprint.</w:t>
+      </w:r>
+    </w:p>
+    <w:p/>
     <w:sectPr>
       <w:pgSz w:w="12240" w:h="15840"/>
       <w:pgMar w:top="1440" w:right="1440" w:bottom="1440" w:left="1440" w:header="720" w:footer="720" w:gutter="0"/>

</xml_diff>

<commit_message>
Loaded Updated documents and Updated Scrum jorunal
</commit_message>
<xml_diff>
--- a/Scrums/journal.docx
+++ b/Scrums/journal.docx
@@ -495,63 +495,7 @@
           <w:i/>
           <w:u w:val="single"/>
         </w:rPr>
-        <w:t>1</w:t>
-      </w:r>
-      <w:r>
-        <w:rPr>
-          <w:b/>
-          <w:i/>
-          <w:u w:val="single"/>
-        </w:rPr>
-        <w:t>:3</w:t>
-      </w:r>
-      <w:r>
-        <w:rPr>
-          <w:b/>
-          <w:i/>
-          <w:u w:val="single"/>
-        </w:rPr>
-        <w:t>5</w:t>
-      </w:r>
-      <w:r>
-        <w:rPr>
-          <w:b/>
-          <w:i/>
-          <w:u w:val="single"/>
-        </w:rPr>
-        <w:t xml:space="preserve">pm to </w:t>
-      </w:r>
-      <w:r>
-        <w:rPr>
-          <w:b/>
-          <w:i/>
-          <w:u w:val="single"/>
-        </w:rPr>
-        <w:t>2</w:t>
-      </w:r>
-      <w:r>
-        <w:rPr>
-          <w:b/>
-          <w:i/>
-          <w:u w:val="single"/>
-        </w:rPr>
-        <w:t>:</w:t>
-      </w:r>
-      <w:r>
-        <w:rPr>
-          <w:b/>
-          <w:i/>
-          <w:u w:val="single"/>
-        </w:rPr>
-        <w:t>2</w:t>
-      </w:r>
-      <w:r>
-        <w:rPr>
-          <w:b/>
-          <w:i/>
-          <w:u w:val="single"/>
-        </w:rPr>
-        <w:t>5pm</w:t>
+        <w:t>1:35pm to 2:25pm</w:t>
       </w:r>
     </w:p>
     <w:p>
@@ -575,15 +519,219 @@
     </w:p>
     <w:p>
       <w:r>
-        <w:t xml:space="preserve">Zac is going to continue work </w:t>
+        <w:t>Zac is going to continue work on the extensions.</w:t>
+      </w:r>
+    </w:p>
+    <w:p/>
+    <w:p>
+      <w:pPr>
+        <w:rPr>
+          <w:b/>
+          <w:i/>
+          <w:u w:val="single"/>
+          <w:vertAlign w:val="superscript"/>
+        </w:rPr>
+      </w:pPr>
+      <w:r>
+        <w:rPr>
+          <w:b/>
+          <w:i/>
+          <w:u w:val="single"/>
+        </w:rPr>
+        <w:t>October 1</w:t>
+      </w:r>
+      <w:r>
+        <w:rPr>
+          <w:b/>
+          <w:i/>
+          <w:u w:val="single"/>
+          <w:vertAlign w:val="superscript"/>
+        </w:rPr>
+        <w:t>st</w:t>
+      </w:r>
+    </w:p>
+    <w:p>
+      <w:pPr>
+        <w:rPr>
+          <w:b/>
+          <w:i/>
+          <w:u w:val="single"/>
+        </w:rPr>
+      </w:pPr>
+      <w:r>
+        <w:rPr>
+          <w:b/>
+          <w:i/>
+          <w:u w:val="single"/>
+        </w:rPr>
+        <w:t>8:00pm to 8:30pm</w:t>
+      </w:r>
+    </w:p>
+    <w:p>
+      <w:pPr>
+        <w:rPr>
+          <w:b/>
+          <w:i/>
+          <w:u w:val="single"/>
+        </w:rPr>
+      </w:pPr>
+    </w:p>
+    <w:p>
+      <w:r>
+        <w:t>Dale Finished Documents</w:t>
+      </w:r>
+    </w:p>
+    <w:p>
+      <w:r>
+        <w:t>Zach Started on Calculator Extension</w:t>
+      </w:r>
+    </w:p>
+    <w:p>
+      <w:pPr>
+        <w:rPr>
+          <w:b/>
+          <w:i/>
+          <w:u w:val="single"/>
+        </w:rPr>
+      </w:pPr>
+    </w:p>
+    <w:p>
+      <w:pPr>
+        <w:rPr>
+          <w:b/>
+          <w:i/>
+          <w:u w:val="single"/>
+          <w:vertAlign w:val="superscript"/>
+        </w:rPr>
+      </w:pPr>
+      <w:r>
+        <w:rPr>
+          <w:b/>
+          <w:i/>
+          <w:u w:val="single"/>
+        </w:rPr>
+        <w:t>October 2</w:t>
+      </w:r>
+      <w:r>
+        <w:rPr>
+          <w:b/>
+          <w:i/>
+          <w:u w:val="single"/>
+          <w:vertAlign w:val="superscript"/>
+        </w:rPr>
+        <w:t>nd</w:t>
+      </w:r>
+    </w:p>
+    <w:p>
+      <w:r>
+        <w:t>Did not Meet due to Company info Sessions</w:t>
       </w:r>
       <w:bookmarkStart w:id="0" w:name="_GoBack"/>
       <w:bookmarkEnd w:id="0"/>
-      <w:r>
-        <w:t>on the extensions.</w:t>
-      </w:r>
     </w:p>
     <w:p/>
+    <w:p>
+      <w:pPr>
+        <w:rPr>
+          <w:b/>
+          <w:i/>
+          <w:u w:val="single"/>
+          <w:vertAlign w:val="superscript"/>
+        </w:rPr>
+      </w:pPr>
+      <w:r>
+        <w:rPr>
+          <w:b/>
+          <w:i/>
+          <w:u w:val="single"/>
+        </w:rPr>
+        <w:t>October 3</w:t>
+      </w:r>
+      <w:r>
+        <w:rPr>
+          <w:b/>
+          <w:i/>
+          <w:u w:val="single"/>
+          <w:vertAlign w:val="superscript"/>
+        </w:rPr>
+        <w:t>rd</w:t>
+      </w:r>
+    </w:p>
+    <w:p>
+      <w:pPr>
+        <w:rPr>
+          <w:b/>
+          <w:i/>
+          <w:u w:val="single"/>
+        </w:rPr>
+      </w:pPr>
+      <w:r>
+        <w:rPr>
+          <w:b/>
+          <w:i/>
+          <w:u w:val="single"/>
+        </w:rPr>
+        <w:t>10pm-3am</w:t>
+      </w:r>
+    </w:p>
+    <w:p>
+      <w:r>
+        <w:t>Zach Finished the Extensions and sent them to Dale</w:t>
+      </w:r>
+    </w:p>
+    <w:p>
+      <w:r>
+        <w:t>Dale updated the documents and added the extensions of the project</w:t>
+      </w:r>
+    </w:p>
+    <w:p>
+      <w:pPr>
+        <w:rPr>
+          <w:b/>
+          <w:i/>
+          <w:u w:val="single"/>
+        </w:rPr>
+      </w:pPr>
+      <w:r>
+        <w:rPr>
+          <w:b/>
+          <w:i/>
+          <w:u w:val="single"/>
+        </w:rPr>
+        <w:t>October 4</w:t>
+      </w:r>
+      <w:r>
+        <w:rPr>
+          <w:b/>
+          <w:i/>
+          <w:u w:val="single"/>
+          <w:vertAlign w:val="superscript"/>
+        </w:rPr>
+        <w:t>th</w:t>
+      </w:r>
+    </w:p>
+    <w:p>
+      <w:pPr>
+        <w:rPr>
+          <w:b/>
+          <w:i/>
+          <w:u w:val="single"/>
+        </w:rPr>
+      </w:pPr>
+      <w:r>
+        <w:rPr>
+          <w:b/>
+          <w:i/>
+          <w:u w:val="single"/>
+        </w:rPr>
+        <w:t>1:35pm-2:30pm</w:t>
+      </w:r>
+    </w:p>
+    <w:p>
+      <w:r>
+        <w:t>Peer Evaul</w:t>
+      </w:r>
+    </w:p>
     <w:sectPr>
       <w:pgSz w:w="12240" w:h="15840"/>
       <w:pgMar w:top="1440" w:right="1440" w:bottom="1440" w:left="1440" w:header="720" w:footer="720" w:gutter="0"/>

</xml_diff>